<commit_message>
Probar Cierre Correcto en WORD
</commit_message>
<xml_diff>
--- a/limpias/0001.docx
+++ b/limpias/0001.docx
@@ -1,6 +1,6 @@
 
 <file path=word/document.xml><?xml version="1.0" encoding="utf-8"?>
-<w:document xmlns:wpc="http://schemas.microsoft.com/office/word/2010/wordprocessingCanvas" xmlns:cx="http://schemas.microsoft.com/office/drawing/2014/chartex" xmlns:cx1="http://schemas.microsoft.com/office/drawing/2015/9/8/chartex" xmlns:cx2="http://schemas.microsoft.com/office/drawing/2015/10/21/chartex" xmlns:cx3="http://schemas.microsoft.com/office/drawing/2016/5/9/chartex" xmlns:cx4="http://schemas.microsoft.com/office/drawing/2016/5/10/chartex" xmlns:cx5="http://schemas.microsoft.com/office/drawing/2016/5/11/chartex" xmlns:cx6="http://schemas.microsoft.com/office/drawing/2016/5/12/chartex" xmlns:cx7="http://schemas.microsoft.com/office/drawing/2016/5/13/chartex" xmlns:cx8="http://schemas.microsoft.com/office/drawing/2016/5/14/chartex" xmlns:mc="http://schemas.openxmlformats.org/markup-compatibility/2006" xmlns:aink="http://schemas.microsoft.com/office/drawing/2016/ink" xmlns:am3d="http://schemas.microsoft.com/office/drawing/2017/model3d" xmlns:o="urn:schemas-microsoft-com:office:office" xmlns:r="http://schemas.openxmlformats.org/officeDocument/2006/relationships" xmlns:m="http://schemas.openxmlformats.org/officeDocument/2006/math" xmlns:v="urn:schemas-microsoft-com:vml" xmlns:wp14="http://schemas.microsoft.com/office/word/2010/wordprocessingDrawing" xmlns:wp="http://schemas.openxmlformats.org/drawingml/2006/wordprocessingDrawing" xmlns:w10="urn:schemas-microsoft-com:office:word" xmlns:w="http://schemas.openxmlformats.org/wordprocessingml/2006/main" xmlns:w14="http://schemas.microsoft.com/office/word/2010/wordml" xmlns:w15="http://schemas.microsoft.com/office/word/2012/wordml" xmlns:w16cid="http://schemas.microsoft.com/office/word/2016/wordml/cid" xmlns:w16se="http://schemas.microsoft.com/office/word/2015/wordml/symex" xmlns:wpg="http://schemas.microsoft.com/office/word/2010/wordprocessingGroup" xmlns:wpi="http://schemas.microsoft.com/office/word/2010/wordprocessingInk" xmlns:wne="http://schemas.microsoft.com/office/word/2006/wordml" xmlns:wps="http://schemas.microsoft.com/office/word/2010/wordprocessingShape" mc:Ignorable="w14 w15 w16se w16cid wp14">
+<w:document xmlns:wpc="http://schemas.microsoft.com/office/word/2010/wordprocessingCanvas" xmlns:cx="http://schemas.microsoft.com/office/drawing/2014/chartex" xmlns:mc="http://schemas.openxmlformats.org/markup-compatibility/2006" xmlns:o="urn:schemas-microsoft-com:office:office" xmlns:r="http://schemas.openxmlformats.org/officeDocument/2006/relationships" xmlns:m="http://schemas.openxmlformats.org/officeDocument/2006/math" xmlns:v="urn:schemas-microsoft-com:vml" xmlns:wp14="http://schemas.microsoft.com/office/word/2010/wordprocessingDrawing" xmlns:wp="http://schemas.openxmlformats.org/drawingml/2006/wordprocessingDrawing" xmlns:w10="urn:schemas-microsoft-com:office:word" xmlns:w="http://schemas.openxmlformats.org/wordprocessingml/2006/main" xmlns:w14="http://schemas.microsoft.com/office/word/2010/wordml" xmlns:w15="http://schemas.microsoft.com/office/word/2012/wordml" xmlns:w16se="http://schemas.microsoft.com/office/word/2015/wordml/symex" xmlns:wpg="http://schemas.microsoft.com/office/word/2010/wordprocessingGroup" xmlns:wpi="http://schemas.microsoft.com/office/word/2010/wordprocessingInk" xmlns:wne="http://schemas.microsoft.com/office/word/2006/wordml" xmlns:wps="http://schemas.microsoft.com/office/word/2010/wordprocessingShape" mc:Ignorable="w14 w15 w16se wp14">
   <w:body>
     <w:p>
       <w:pPr>
@@ -202,7 +202,7 @@
           <w:rFonts w:ascii="Book Antiqua" w:hAnsi="Book Antiqua" w:cs="Times New Roman"/>
           <w:sz w:val="24"/>
         </w:rPr>
-        <w:t xml:space="preserve">a </w:t>
+        <w:t>A </w:t>
       </w:r>
       <w:r>
         <w:rPr>
@@ -216,7 +216,7 @@
           <w:rFonts w:ascii="Book Antiqua" w:hAnsi="Book Antiqua" w:cs="Times New Roman"/>
           <w:sz w:val="24"/>
         </w:rPr>
-        <w:t xml:space="preserve">. </w:t>
+        <w:t>.</w:t>
       </w:r>
       <w:r>
         <w:rPr>
@@ -237,7 +237,7 @@
           <w:rFonts w:ascii="Book Antiqua" w:hAnsi="Book Antiqua" w:cs="Times New Roman"/>
           <w:sz w:val="24"/>
         </w:rPr>
-        <w:t xml:space="preserve">a </w:t>
+        <w:t>A </w:t>
       </w:r>
       <w:r>
         <w:rPr>
@@ -251,7 +251,7 @@
           <w:rFonts w:ascii="Book Antiqua" w:hAnsi="Book Antiqua" w:cs="Times New Roman"/>
           <w:sz w:val="24"/>
         </w:rPr>
-        <w:t xml:space="preserve">. </w:t>
+        <w:t>.</w:t>
       </w:r>
       <w:r>
         <w:rPr>
@@ -286,6 +286,34 @@
           <w:rFonts w:ascii="Book Antiqua" w:hAnsi="Book Antiqua" w:cs="Times New Roman"/>
           <w:sz w:val="24"/>
         </w:rPr>
+        <w:t> </w:t>
+      </w:r>
+      <w:r>
+        <w:rPr>
+          <w:rFonts w:ascii="Book Antiqua" w:hAnsi="Book Antiqua" w:cs="Times New Roman"/>
+          <w:sz w:val="24"/>
+        </w:rPr>
+        <w:t>250</w:t>
+      </w:r>
+      <w:r>
+        <w:rPr>
+          <w:rFonts w:ascii="Book Antiqua" w:hAnsi="Book Antiqua" w:cs="Times New Roman"/>
+          <w:sz w:val="24"/>
+        </w:rPr>
+        <w:t>.</w:t>
+      </w:r>
+      <w:r>
+        <w:rPr>
+          <w:rFonts w:ascii="Book Antiqua" w:hAnsi="Book Antiqua" w:cs="Times New Roman"/>
+          <w:sz w:val="24"/>
+        </w:rPr>
+        <w:t>000</w:t>
+      </w:r>
+      <w:r>
+        <w:rPr>
+          <w:rFonts w:ascii="Book Antiqua" w:hAnsi="Book Antiqua" w:cs="Times New Roman"/>
+          <w:sz w:val="24"/>
+        </w:rPr>
         <w:t xml:space="preserve"> </w:t>
       </w:r>
       <w:r>
@@ -293,35 +321,7 @@
           <w:rFonts w:ascii="Book Antiqua" w:hAnsi="Book Antiqua" w:cs="Times New Roman"/>
           <w:sz w:val="24"/>
         </w:rPr>
-        <w:t>250</w:t>
-      </w:r>
-      <w:r>
-        <w:rPr>
-          <w:rFonts w:ascii="Book Antiqua" w:hAnsi="Book Antiqua" w:cs="Times New Roman"/>
-          <w:sz w:val="24"/>
-        </w:rPr>
-        <w:t xml:space="preserve">. </w:t>
-      </w:r>
-      <w:r>
-        <w:rPr>
-          <w:rFonts w:ascii="Book Antiqua" w:hAnsi="Book Antiqua" w:cs="Times New Roman"/>
-          <w:sz w:val="24"/>
-        </w:rPr>
-        <w:t>000</w:t>
-      </w:r>
-      <w:r>
-        <w:rPr>
-          <w:rFonts w:ascii="Book Antiqua" w:hAnsi="Book Antiqua" w:cs="Times New Roman"/>
-          <w:sz w:val="24"/>
-        </w:rPr>
-        <w:t xml:space="preserve"> </w:t>
-      </w:r>
-      <w:r>
-        <w:rPr>
-          <w:rFonts w:ascii="Book Antiqua" w:hAnsi="Book Antiqua" w:cs="Times New Roman"/>
-          <w:sz w:val="24"/>
-        </w:rPr>
-        <w:t xml:space="preserve"> (</w:t>
+        <w:t>(</w:t>
       </w:r>
       <w:r>
         <w:rPr>
@@ -474,7 +474,35 @@
           <w:rFonts w:ascii="Book Antiqua" w:hAnsi="Book Antiqua" w:cs="Times New Roman"/>
           <w:sz w:val="24"/>
         </w:rPr>
-        <w:t>Recursos $a 250</w:t>
+        <w:t>Recursos $</w:t>
+      </w:r>
+      <w:r>
+        <w:rPr>
+          <w:rFonts w:ascii="Book Antiqua" w:hAnsi="Book Antiqua" w:cs="Times New Roman"/>
+          <w:sz w:val="24"/>
+        </w:rPr>
+        <w:t>A </w:t>
+      </w:r>
+      <w:r>
+        <w:rPr>
+          <w:rFonts w:ascii="Book Antiqua" w:hAnsi="Book Antiqua" w:cs="Times New Roman"/>
+          <w:sz w:val="24"/>
+        </w:rPr>
+        <w:t>250</w:t>
+      </w:r>
+      <w:r>
+        <w:rPr>
+          <w:rFonts w:ascii="Book Antiqua" w:hAnsi="Book Antiqua" w:cs="Times New Roman"/>
+          <w:sz w:val="24"/>
+        </w:rPr>
+        <w:t>.</w:t>
+      </w:r>
+      <w:r>
+        <w:rPr>
+          <w:rFonts w:ascii="Book Antiqua" w:hAnsi="Book Antiqua" w:cs="Times New Roman"/>
+          <w:sz w:val="24"/>
+        </w:rPr>
+        <w:t>000</w:t>
       </w:r>
       <w:r>
         <w:rPr>
@@ -488,6 +516,62 @@
           <w:rFonts w:ascii="Book Antiqua" w:hAnsi="Book Antiqua" w:cs="Times New Roman"/>
           <w:sz w:val="24"/>
         </w:rPr>
+        <w:t>APORTE NO REINTEGRABLE $</w:t>
+      </w:r>
+      <w:r>
+        <w:rPr>
+          <w:rFonts w:ascii="Book Antiqua" w:hAnsi="Book Antiqua" w:cs="Times New Roman"/>
+          <w:sz w:val="24"/>
+        </w:rPr>
+        <w:t>A </w:t>
+      </w:r>
+      <w:r>
+        <w:rPr>
+          <w:rFonts w:ascii="Book Antiqua" w:hAnsi="Book Antiqua" w:cs="Times New Roman"/>
+          <w:sz w:val="24"/>
+        </w:rPr>
+        <w:t>250</w:t>
+      </w:r>
+      <w:r>
+        <w:rPr>
+          <w:rFonts w:ascii="Book Antiqua" w:hAnsi="Book Antiqua" w:cs="Times New Roman"/>
+          <w:sz w:val="24"/>
+        </w:rPr>
+        <w:t>.</w:t>
+      </w:r>
+      <w:r>
+        <w:rPr>
+          <w:rFonts w:ascii="Book Antiqua" w:hAnsi="Book Antiqua" w:cs="Times New Roman"/>
+          <w:sz w:val="24"/>
+        </w:rPr>
+        <w:t>000 GASTO $</w:t>
+      </w:r>
+      <w:r>
+        <w:rPr>
+          <w:rFonts w:ascii="Book Antiqua" w:hAnsi="Book Antiqua" w:cs="Times New Roman"/>
+          <w:sz w:val="24"/>
+        </w:rPr>
+        <w:t>A </w:t>
+      </w:r>
+      <w:r>
+        <w:rPr>
+          <w:rFonts w:ascii="Book Antiqua" w:hAnsi="Book Antiqua" w:cs="Times New Roman"/>
+          <w:sz w:val="24"/>
+        </w:rPr>
+        <w:t>250</w:t>
+      </w:r>
+      <w:r>
+        <w:rPr>
+          <w:rFonts w:ascii="Book Antiqua" w:hAnsi="Book Antiqua" w:cs="Times New Roman"/>
+          <w:sz w:val="24"/>
+        </w:rPr>
+        <w:t>.</w:t>
+      </w:r>
+      <w:r>
+        <w:rPr>
+          <w:rFonts w:ascii="Book Antiqua" w:hAnsi="Book Antiqua" w:cs="Times New Roman"/>
+          <w:sz w:val="24"/>
+        </w:rPr>
         <w:t>000</w:t>
       </w:r>
       <w:r>
@@ -502,21 +586,112 @@
           <w:rFonts w:ascii="Book Antiqua" w:hAnsi="Book Antiqua" w:cs="Times New Roman"/>
           <w:sz w:val="24"/>
         </w:rPr>
-        <w:t>APORTE NO REINTEGRABLE $</w:t>
-      </w:r>
-      <w:r>
-        <w:rPr>
-          <w:rFonts w:ascii="Book Antiqua" w:hAnsi="Book Antiqua" w:cs="Times New Roman"/>
-          <w:sz w:val="24"/>
-        </w:rPr>
-        <w:t>a</w:t>
-      </w:r>
-      <w:r>
-        <w:rPr>
-          <w:rFonts w:ascii="Book Antiqua" w:hAnsi="Book Antiqua" w:cs="Times New Roman"/>
-          <w:sz w:val="24"/>
-        </w:rPr>
-        <w:t xml:space="preserve"> 250</w:t>
+        <w:t>PERSONAL $</w:t>
+      </w:r>
+      <w:r>
+        <w:rPr>
+          <w:rFonts w:ascii="Book Antiqua" w:hAnsi="Book Antiqua" w:cs="Times New Roman"/>
+          <w:sz w:val="24"/>
+        </w:rPr>
+        <w:t>A </w:t>
+      </w:r>
+      <w:r>
+        <w:rPr>
+          <w:rFonts w:ascii="Book Antiqua" w:hAnsi="Book Antiqua" w:cs="Times New Roman"/>
+          <w:sz w:val="24"/>
+        </w:rPr>
+        <w:t>157</w:t>
+      </w:r>
+      <w:r>
+        <w:rPr>
+          <w:rFonts w:ascii="Book Antiqua" w:hAnsi="Book Antiqua" w:cs="Times New Roman"/>
+          <w:sz w:val="24"/>
+        </w:rPr>
+        <w:t>.</w:t>
+      </w:r>
+      <w:r>
+        <w:rPr>
+          <w:rFonts w:ascii="Book Antiqua" w:hAnsi="Book Antiqua" w:cs="Times New Roman"/>
+          <w:sz w:val="24"/>
+        </w:rPr>
+        <w:t>072</w:t>
+      </w:r>
+      <w:r>
+        <w:rPr>
+          <w:rFonts w:ascii="Book Antiqua" w:hAnsi="Book Antiqua" w:cs="Times New Roman"/>
+          <w:sz w:val="24"/>
+        </w:rPr>
+        <w:t xml:space="preserve">, </w:t>
+      </w:r>
+      <w:r>
+        <w:rPr>
+          <w:rFonts w:ascii="Book Antiqua" w:hAnsi="Book Antiqua" w:cs="Times New Roman"/>
+          <w:sz w:val="24"/>
+        </w:rPr>
+        <w:t>16</w:t>
+      </w:r>
+      <w:r>
+        <w:rPr>
+          <w:rFonts w:ascii="Book Antiqua" w:hAnsi="Book Antiqua" w:cs="Times New Roman"/>
+          <w:sz w:val="24"/>
+        </w:rPr>
+        <w:t>.</w:t>
+      </w:r>
+      <w:r>
+        <w:rPr>
+          <w:rFonts w:ascii="Book Antiqua" w:hAnsi="Book Antiqua" w:cs="Times New Roman"/>
+          <w:sz w:val="24"/>
+        </w:rPr>
+        <w:t xml:space="preserve"> </w:t>
+      </w:r>
+      <w:r>
+        <w:rPr>
+          <w:rFonts w:ascii="Book Antiqua" w:hAnsi="Book Antiqua" w:cs="Times New Roman"/>
+          <w:sz w:val="24"/>
+        </w:rPr>
+        <w:t>BIENES Y SERVICIOS $</w:t>
+      </w:r>
+      <w:r>
+        <w:rPr>
+          <w:rFonts w:ascii="Book Antiqua" w:hAnsi="Book Antiqua" w:cs="Times New Roman"/>
+          <w:sz w:val="24"/>
+        </w:rPr>
+        <w:t>A </w:t>
+      </w:r>
+      <w:r>
+        <w:rPr>
+          <w:rFonts w:ascii="Book Antiqua" w:hAnsi="Book Antiqua" w:cs="Times New Roman"/>
+          <w:sz w:val="24"/>
+        </w:rPr>
+        <w:t>12</w:t>
+      </w:r>
+      <w:r>
+        <w:rPr>
+          <w:rFonts w:ascii="Book Antiqua" w:hAnsi="Book Antiqua" w:cs="Times New Roman"/>
+          <w:sz w:val="24"/>
+        </w:rPr>
+        <w:t>.</w:t>
+      </w:r>
+      <w:r>
+        <w:rPr>
+          <w:rFonts w:ascii="Book Antiqua" w:hAnsi="Book Antiqua" w:cs="Times New Roman"/>
+          <w:sz w:val="24"/>
+        </w:rPr>
+        <w:t>927</w:t>
+      </w:r>
+      <w:r>
+        <w:rPr>
+          <w:rFonts w:ascii="Book Antiqua" w:hAnsi="Book Antiqua" w:cs="Times New Roman"/>
+          <w:sz w:val="24"/>
+        </w:rPr>
+        <w:t>,</w:t>
+      </w:r>
+      <w:r>
+        <w:rPr>
+          <w:rFonts w:ascii="Book Antiqua" w:hAnsi="Book Antiqua" w:cs="Times New Roman"/>
+          <w:sz w:val="24"/>
+        </w:rPr>
+        <w:t>84</w:t>
       </w:r>
       <w:r>
         <w:rPr>
@@ -530,21 +705,35 @@
           <w:rFonts w:ascii="Book Antiqua" w:hAnsi="Book Antiqua" w:cs="Times New Roman"/>
           <w:sz w:val="24"/>
         </w:rPr>
-        <w:t>000 GASTO $</w:t>
-      </w:r>
-      <w:r>
-        <w:rPr>
-          <w:rFonts w:ascii="Book Antiqua" w:hAnsi="Book Antiqua" w:cs="Times New Roman"/>
-          <w:sz w:val="24"/>
-        </w:rPr>
-        <w:t>a</w:t>
-      </w:r>
-      <w:r>
-        <w:rPr>
-          <w:rFonts w:ascii="Book Antiqua" w:hAnsi="Book Antiqua" w:cs="Times New Roman"/>
-          <w:sz w:val="24"/>
-        </w:rPr>
-        <w:t>250</w:t>
+        <w:t>BIENES DE CAPITAL $</w:t>
+      </w:r>
+      <w:r>
+        <w:rPr>
+          <w:rFonts w:ascii="Book Antiqua" w:hAnsi="Book Antiqua" w:cs="Times New Roman"/>
+          <w:sz w:val="24"/>
+        </w:rPr>
+        <w:t>A </w:t>
+      </w:r>
+      <w:r>
+        <w:rPr>
+          <w:rFonts w:ascii="Book Antiqua" w:hAnsi="Book Antiqua" w:cs="Times New Roman"/>
+          <w:sz w:val="24"/>
+        </w:rPr>
+        <w:t>80</w:t>
+      </w:r>
+      <w:r>
+        <w:rPr>
+          <w:rFonts w:ascii="Book Antiqua" w:hAnsi="Book Antiqua" w:cs="Times New Roman"/>
+          <w:sz w:val="24"/>
+        </w:rPr>
+        <w:t>,</w:t>
+      </w:r>
+      <w:r>
+        <w:rPr>
+          <w:rFonts w:ascii="Book Antiqua" w:hAnsi="Book Antiqua" w:cs="Times New Roman"/>
+          <w:sz w:val="24"/>
+        </w:rPr>
+        <w:t>00</w:t>
       </w:r>
       <w:r>
         <w:rPr>
@@ -553,160 +742,8 @@
         </w:rPr>
         <w:t xml:space="preserve">. </w:t>
       </w:r>
-      <w:r>
-        <w:rPr>
-          <w:rFonts w:ascii="Book Antiqua" w:hAnsi="Book Antiqua" w:cs="Times New Roman"/>
-          <w:sz w:val="24"/>
-        </w:rPr>
-        <w:t>000</w:t>
-      </w:r>
-      <w:r>
-        <w:rPr>
-          <w:rFonts w:ascii="Book Antiqua" w:hAnsi="Book Antiqua" w:cs="Times New Roman"/>
-          <w:sz w:val="24"/>
-        </w:rPr>
-        <w:t xml:space="preserve">. </w:t>
-      </w:r>
-      <w:r>
-        <w:rPr>
-          <w:rFonts w:ascii="Book Antiqua" w:hAnsi="Book Antiqua" w:cs="Times New Roman"/>
-          <w:sz w:val="24"/>
-        </w:rPr>
-        <w:t>PERSONAL $</w:t>
-      </w:r>
-      <w:r>
-        <w:rPr>
-          <w:rFonts w:ascii="Book Antiqua" w:hAnsi="Book Antiqua" w:cs="Times New Roman"/>
-          <w:sz w:val="24"/>
-        </w:rPr>
-        <w:t>a</w:t>
-      </w:r>
-      <w:r>
-        <w:rPr>
-          <w:rFonts w:ascii="Book Antiqua" w:hAnsi="Book Antiqua" w:cs="Times New Roman"/>
-          <w:sz w:val="24"/>
-        </w:rPr>
-        <w:t xml:space="preserve"> 157</w:t>
-      </w:r>
-      <w:r>
-        <w:rPr>
-          <w:rFonts w:ascii="Book Antiqua" w:hAnsi="Book Antiqua" w:cs="Times New Roman"/>
-          <w:sz w:val="24"/>
-        </w:rPr>
-        <w:t xml:space="preserve">. </w:t>
-      </w:r>
-      <w:r>
-        <w:rPr>
-          <w:rFonts w:ascii="Book Antiqua" w:hAnsi="Book Antiqua" w:cs="Times New Roman"/>
-          <w:sz w:val="24"/>
-        </w:rPr>
-        <w:t>072</w:t>
-      </w:r>
-      <w:r>
-        <w:rPr>
-          <w:rFonts w:ascii="Book Antiqua" w:hAnsi="Book Antiqua" w:cs="Times New Roman"/>
-          <w:sz w:val="24"/>
-        </w:rPr>
-        <w:t xml:space="preserve">, </w:t>
-      </w:r>
-      <w:r>
-        <w:rPr>
-          <w:rFonts w:ascii="Book Antiqua" w:hAnsi="Book Antiqua" w:cs="Times New Roman"/>
-          <w:sz w:val="24"/>
-        </w:rPr>
-        <w:t>16</w:t>
-      </w:r>
-      <w:r>
-        <w:rPr>
-          <w:rFonts w:ascii="Book Antiqua" w:hAnsi="Book Antiqua" w:cs="Times New Roman"/>
-          <w:sz w:val="24"/>
-        </w:rPr>
-        <w:t xml:space="preserve">. </w:t>
-      </w:r>
-      <w:r>
-        <w:rPr>
-          <w:rFonts w:ascii="Book Antiqua" w:hAnsi="Book Antiqua" w:cs="Times New Roman"/>
-          <w:sz w:val="24"/>
-        </w:rPr>
-        <w:t>BIENES Y SERVICIOS $a 12</w:t>
-      </w:r>
-      <w:r>
-        <w:rPr>
-          <w:rFonts w:ascii="Book Antiqua" w:hAnsi="Book Antiqua" w:cs="Times New Roman"/>
-          <w:sz w:val="24"/>
-        </w:rPr>
-        <w:t xml:space="preserve">. </w:t>
-      </w:r>
-      <w:r>
-        <w:rPr>
-          <w:rFonts w:ascii="Book Antiqua" w:hAnsi="Book Antiqua" w:cs="Times New Roman"/>
-          <w:sz w:val="24"/>
-        </w:rPr>
-        <w:t>927</w:t>
-      </w:r>
-      <w:r>
-        <w:rPr>
-          <w:rFonts w:ascii="Book Antiqua" w:hAnsi="Book Antiqua" w:cs="Times New Roman"/>
-          <w:sz w:val="24"/>
-        </w:rPr>
-        <w:t xml:space="preserve">, </w:t>
-      </w:r>
-      <w:r>
-        <w:rPr>
-          <w:rFonts w:ascii="Book Antiqua" w:hAnsi="Book Antiqua" w:cs="Times New Roman"/>
-          <w:sz w:val="24"/>
-        </w:rPr>
-        <w:t>84</w:t>
-      </w:r>
-      <w:r>
-        <w:rPr>
-          <w:rFonts w:ascii="Book Antiqua" w:hAnsi="Book Antiqua" w:cs="Times New Roman"/>
-          <w:sz w:val="24"/>
-        </w:rPr>
-        <w:t xml:space="preserve">. </w:t>
-      </w:r>
-      <w:r>
-        <w:rPr>
-          <w:rFonts w:ascii="Book Antiqua" w:hAnsi="Book Antiqua" w:cs="Times New Roman"/>
-          <w:sz w:val="24"/>
-        </w:rPr>
-        <w:t>BIENES DE CAPITAL $</w:t>
-      </w:r>
-      <w:r>
-        <w:rPr>
-          <w:rFonts w:ascii="Book Antiqua" w:hAnsi="Book Antiqua" w:cs="Times New Roman"/>
-          <w:sz w:val="24"/>
-        </w:rPr>
-        <w:t>a</w:t>
-      </w:r>
-      <w:r>
-        <w:rPr>
-          <w:rFonts w:ascii="Book Antiqua" w:hAnsi="Book Antiqua" w:cs="Times New Roman"/>
-          <w:sz w:val="24"/>
-        </w:rPr>
-        <w:t xml:space="preserve"> 80</w:t>
-      </w:r>
-      <w:r>
-        <w:rPr>
-          <w:rFonts w:ascii="Book Antiqua" w:hAnsi="Book Antiqua" w:cs="Times New Roman"/>
-          <w:sz w:val="24"/>
-        </w:rPr>
-        <w:t xml:space="preserve">, </w:t>
-      </w:r>
-      <w:r>
-        <w:rPr>
-          <w:rFonts w:ascii="Book Antiqua" w:hAnsi="Book Antiqua" w:cs="Times New Roman"/>
-          <w:sz w:val="24"/>
-        </w:rPr>
-        <w:t>00</w:t>
-      </w:r>
-      <w:r>
-        <w:rPr>
-          <w:rFonts w:ascii="Book Antiqua" w:hAnsi="Book Antiqua" w:cs="Times New Roman"/>
-          <w:sz w:val="24"/>
-        </w:rPr>
-        <w:t xml:space="preserve">. </w:t>
-      </w:r>
+      <w:bookmarkStart w:id="0" w:name="_GoBack"/>
+      <w:bookmarkEnd w:id="0"/>
     </w:p>
     <w:p>
       <w:pPr>
@@ -760,8 +797,6 @@
         </w:rPr>
         <w:t>.</w:t>
       </w:r>
-      <w:bookmarkStart w:id="0" w:name="_GoBack"/>
-      <w:bookmarkEnd w:id="0"/>
     </w:p>
     <w:sectPr>
       <w:footerReference w:type="default" r:id="rId6"/>
@@ -776,7 +811,7 @@
 </file>
 
 <file path=word/endnotes.xml><?xml version="1.0" encoding="utf-8"?>
-<w:endnotes xmlns:wpc="http://schemas.microsoft.com/office/word/2010/wordprocessingCanvas" xmlns:cx="http://schemas.microsoft.com/office/drawing/2014/chartex" xmlns:cx1="http://schemas.microsoft.com/office/drawing/2015/9/8/chartex" xmlns:cx2="http://schemas.microsoft.com/office/drawing/2015/10/21/chartex" xmlns:cx3="http://schemas.microsoft.com/office/drawing/2016/5/9/chartex" xmlns:cx4="http://schemas.microsoft.com/office/drawing/2016/5/10/chartex" xmlns:cx5="http://schemas.microsoft.com/office/drawing/2016/5/11/chartex" xmlns:cx6="http://schemas.microsoft.com/office/drawing/2016/5/12/chartex" xmlns:cx7="http://schemas.microsoft.com/office/drawing/2016/5/13/chartex" xmlns:cx8="http://schemas.microsoft.com/office/drawing/2016/5/14/chartex" xmlns:mc="http://schemas.openxmlformats.org/markup-compatibility/2006" xmlns:aink="http://schemas.microsoft.com/office/drawing/2016/ink" xmlns:am3d="http://schemas.microsoft.com/office/drawing/2017/model3d" xmlns:o="urn:schemas-microsoft-com:office:office" xmlns:r="http://schemas.openxmlformats.org/officeDocument/2006/relationships" xmlns:m="http://schemas.openxmlformats.org/officeDocument/2006/math" xmlns:v="urn:schemas-microsoft-com:vml" xmlns:wp14="http://schemas.microsoft.com/office/word/2010/wordprocessingDrawing" xmlns:wp="http://schemas.openxmlformats.org/drawingml/2006/wordprocessingDrawing" xmlns:w10="urn:schemas-microsoft-com:office:word" xmlns:w="http://schemas.openxmlformats.org/wordprocessingml/2006/main" xmlns:w14="http://schemas.microsoft.com/office/word/2010/wordml" xmlns:w15="http://schemas.microsoft.com/office/word/2012/wordml" xmlns:w16cid="http://schemas.microsoft.com/office/word/2016/wordml/cid" xmlns:w16se="http://schemas.microsoft.com/office/word/2015/wordml/symex" xmlns:wpg="http://schemas.microsoft.com/office/word/2010/wordprocessingGroup" xmlns:wpi="http://schemas.microsoft.com/office/word/2010/wordprocessingInk" xmlns:wne="http://schemas.microsoft.com/office/word/2006/wordml" xmlns:wps="http://schemas.microsoft.com/office/word/2010/wordprocessingShape" mc:Ignorable="w14 w15 w16se w16cid wp14">
+<w:endnotes xmlns:wpc="http://schemas.microsoft.com/office/word/2010/wordprocessingCanvas" xmlns:cx="http://schemas.microsoft.com/office/drawing/2014/chartex" xmlns:mc="http://schemas.openxmlformats.org/markup-compatibility/2006" xmlns:o="urn:schemas-microsoft-com:office:office" xmlns:r="http://schemas.openxmlformats.org/officeDocument/2006/relationships" xmlns:m="http://schemas.openxmlformats.org/officeDocument/2006/math" xmlns:v="urn:schemas-microsoft-com:vml" xmlns:wp14="http://schemas.microsoft.com/office/word/2010/wordprocessingDrawing" xmlns:wp="http://schemas.openxmlformats.org/drawingml/2006/wordprocessingDrawing" xmlns:w10="urn:schemas-microsoft-com:office:word" xmlns:w="http://schemas.openxmlformats.org/wordprocessingml/2006/main" xmlns:w14="http://schemas.microsoft.com/office/word/2010/wordml" xmlns:w15="http://schemas.microsoft.com/office/word/2012/wordml" xmlns:w16se="http://schemas.microsoft.com/office/word/2015/wordml/symex" xmlns:wpg="http://schemas.microsoft.com/office/word/2010/wordprocessingGroup" xmlns:wpi="http://schemas.microsoft.com/office/word/2010/wordprocessingInk" xmlns:wne="http://schemas.microsoft.com/office/word/2006/wordml" xmlns:wps="http://schemas.microsoft.com/office/word/2010/wordprocessingShape" mc:Ignorable="w14 w15 w16se wp14">
   <w:endnote w:type="separator" w:id="-1">
     <w:p>
       <w:pPr>
@@ -801,7 +836,7 @@
 </file>
 
 <file path=word/footer1.xml><?xml version="1.0" encoding="utf-8"?>
-<w:ftr xmlns:wpc="http://schemas.microsoft.com/office/word/2010/wordprocessingCanvas" xmlns:cx="http://schemas.microsoft.com/office/drawing/2014/chartex" xmlns:cx1="http://schemas.microsoft.com/office/drawing/2015/9/8/chartex" xmlns:cx2="http://schemas.microsoft.com/office/drawing/2015/10/21/chartex" xmlns:cx3="http://schemas.microsoft.com/office/drawing/2016/5/9/chartex" xmlns:cx4="http://schemas.microsoft.com/office/drawing/2016/5/10/chartex" xmlns:cx5="http://schemas.microsoft.com/office/drawing/2016/5/11/chartex" xmlns:cx6="http://schemas.microsoft.com/office/drawing/2016/5/12/chartex" xmlns:cx7="http://schemas.microsoft.com/office/drawing/2016/5/13/chartex" xmlns:cx8="http://schemas.microsoft.com/office/drawing/2016/5/14/chartex" xmlns:mc="http://schemas.openxmlformats.org/markup-compatibility/2006" xmlns:aink="http://schemas.microsoft.com/office/drawing/2016/ink" xmlns:am3d="http://schemas.microsoft.com/office/drawing/2017/model3d" xmlns:o="urn:schemas-microsoft-com:office:office" xmlns:r="http://schemas.openxmlformats.org/officeDocument/2006/relationships" xmlns:m="http://schemas.openxmlformats.org/officeDocument/2006/math" xmlns:v="urn:schemas-microsoft-com:vml" xmlns:wp14="http://schemas.microsoft.com/office/word/2010/wordprocessingDrawing" xmlns:wp="http://schemas.openxmlformats.org/drawingml/2006/wordprocessingDrawing" xmlns:w10="urn:schemas-microsoft-com:office:word" xmlns:w="http://schemas.openxmlformats.org/wordprocessingml/2006/main" xmlns:w14="http://schemas.microsoft.com/office/word/2010/wordml" xmlns:w15="http://schemas.microsoft.com/office/word/2012/wordml" xmlns:w16cid="http://schemas.microsoft.com/office/word/2016/wordml/cid" xmlns:w16se="http://schemas.microsoft.com/office/word/2015/wordml/symex" xmlns:wpg="http://schemas.microsoft.com/office/word/2010/wordprocessingGroup" xmlns:wpi="http://schemas.microsoft.com/office/word/2010/wordprocessingInk" xmlns:wne="http://schemas.microsoft.com/office/word/2006/wordml" xmlns:wps="http://schemas.microsoft.com/office/word/2010/wordprocessingShape" mc:Ignorable="w14 w15 w16se w16cid wp14">
+<w:ftr xmlns:wpc="http://schemas.microsoft.com/office/word/2010/wordprocessingCanvas" xmlns:cx="http://schemas.microsoft.com/office/drawing/2014/chartex" xmlns:mc="http://schemas.openxmlformats.org/markup-compatibility/2006" xmlns:o="urn:schemas-microsoft-com:office:office" xmlns:r="http://schemas.openxmlformats.org/officeDocument/2006/relationships" xmlns:m="http://schemas.openxmlformats.org/officeDocument/2006/math" xmlns:v="urn:schemas-microsoft-com:vml" xmlns:wp14="http://schemas.microsoft.com/office/word/2010/wordprocessingDrawing" xmlns:wp="http://schemas.openxmlformats.org/drawingml/2006/wordprocessingDrawing" xmlns:w10="urn:schemas-microsoft-com:office:word" xmlns:w="http://schemas.openxmlformats.org/wordprocessingml/2006/main" xmlns:w14="http://schemas.microsoft.com/office/word/2010/wordml" xmlns:w15="http://schemas.microsoft.com/office/word/2012/wordml" xmlns:w16se="http://schemas.microsoft.com/office/word/2015/wordml/symex" xmlns:wpg="http://schemas.microsoft.com/office/word/2010/wordprocessingGroup" xmlns:wpi="http://schemas.microsoft.com/office/word/2010/wordprocessingInk" xmlns:wne="http://schemas.microsoft.com/office/word/2006/wordml" xmlns:wps="http://schemas.microsoft.com/office/word/2010/wordprocessingShape" mc:Ignorable="w14 w15 w16se wp14">
   <w:p>
     <w:pPr>
       <w:pStyle w:val="Piedepgina"/>
@@ -816,7 +851,7 @@
 </file>
 
 <file path=word/footnotes.xml><?xml version="1.0" encoding="utf-8"?>
-<w:footnotes xmlns:wpc="http://schemas.microsoft.com/office/word/2010/wordprocessingCanvas" xmlns:cx="http://schemas.microsoft.com/office/drawing/2014/chartex" xmlns:cx1="http://schemas.microsoft.com/office/drawing/2015/9/8/chartex" xmlns:cx2="http://schemas.microsoft.com/office/drawing/2015/10/21/chartex" xmlns:cx3="http://schemas.microsoft.com/office/drawing/2016/5/9/chartex" xmlns:cx4="http://schemas.microsoft.com/office/drawing/2016/5/10/chartex" xmlns:cx5="http://schemas.microsoft.com/office/drawing/2016/5/11/chartex" xmlns:cx6="http://schemas.microsoft.com/office/drawing/2016/5/12/chartex" xmlns:cx7="http://schemas.microsoft.com/office/drawing/2016/5/13/chartex" xmlns:cx8="http://schemas.microsoft.com/office/drawing/2016/5/14/chartex" xmlns:mc="http://schemas.openxmlformats.org/markup-compatibility/2006" xmlns:aink="http://schemas.microsoft.com/office/drawing/2016/ink" xmlns:am3d="http://schemas.microsoft.com/office/drawing/2017/model3d" xmlns:o="urn:schemas-microsoft-com:office:office" xmlns:r="http://schemas.openxmlformats.org/officeDocument/2006/relationships" xmlns:m="http://schemas.openxmlformats.org/officeDocument/2006/math" xmlns:v="urn:schemas-microsoft-com:vml" xmlns:wp14="http://schemas.microsoft.com/office/word/2010/wordprocessingDrawing" xmlns:wp="http://schemas.openxmlformats.org/drawingml/2006/wordprocessingDrawing" xmlns:w10="urn:schemas-microsoft-com:office:word" xmlns:w="http://schemas.openxmlformats.org/wordprocessingml/2006/main" xmlns:w14="http://schemas.microsoft.com/office/word/2010/wordml" xmlns:w15="http://schemas.microsoft.com/office/word/2012/wordml" xmlns:w16cid="http://schemas.microsoft.com/office/word/2016/wordml/cid" xmlns:w16se="http://schemas.microsoft.com/office/word/2015/wordml/symex" xmlns:wpg="http://schemas.microsoft.com/office/word/2010/wordprocessingGroup" xmlns:wpi="http://schemas.microsoft.com/office/word/2010/wordprocessingInk" xmlns:wne="http://schemas.microsoft.com/office/word/2006/wordml" xmlns:wps="http://schemas.microsoft.com/office/word/2010/wordprocessingShape" mc:Ignorable="w14 w15 w16se w16cid wp14">
+<w:footnotes xmlns:wpc="http://schemas.microsoft.com/office/word/2010/wordprocessingCanvas" xmlns:cx="http://schemas.microsoft.com/office/drawing/2014/chartex" xmlns:mc="http://schemas.openxmlformats.org/markup-compatibility/2006" xmlns:o="urn:schemas-microsoft-com:office:office" xmlns:r="http://schemas.openxmlformats.org/officeDocument/2006/relationships" xmlns:m="http://schemas.openxmlformats.org/officeDocument/2006/math" xmlns:v="urn:schemas-microsoft-com:vml" xmlns:wp14="http://schemas.microsoft.com/office/word/2010/wordprocessingDrawing" xmlns:wp="http://schemas.openxmlformats.org/drawingml/2006/wordprocessingDrawing" xmlns:w10="urn:schemas-microsoft-com:office:word" xmlns:w="http://schemas.openxmlformats.org/wordprocessingml/2006/main" xmlns:w14="http://schemas.microsoft.com/office/word/2010/wordml" xmlns:w15="http://schemas.microsoft.com/office/word/2012/wordml" xmlns:w16se="http://schemas.microsoft.com/office/word/2015/wordml/symex" xmlns:wpg="http://schemas.microsoft.com/office/word/2010/wordprocessingGroup" xmlns:wpi="http://schemas.microsoft.com/office/word/2010/wordprocessingInk" xmlns:wne="http://schemas.microsoft.com/office/word/2006/wordml" xmlns:wps="http://schemas.microsoft.com/office/word/2010/wordprocessingShape" mc:Ignorable="w14 w15 w16se wp14">
   <w:footnote w:type="separator" w:id="-1">
     <w:p>
       <w:pPr>
@@ -841,7 +876,7 @@
 </file>
 
 <file path=word/styles.xml><?xml version="1.0" encoding="utf-8"?>
-<w:styles xmlns:mc="http://schemas.openxmlformats.org/markup-compatibility/2006" xmlns:r="http://schemas.openxmlformats.org/officeDocument/2006/relationships" xmlns:w="http://schemas.openxmlformats.org/wordprocessingml/2006/main" xmlns:w14="http://schemas.microsoft.com/office/word/2010/wordml" xmlns:w15="http://schemas.microsoft.com/office/word/2012/wordml" xmlns:w16cid="http://schemas.microsoft.com/office/word/2016/wordml/cid" xmlns:w16se="http://schemas.microsoft.com/office/word/2015/wordml/symex" mc:Ignorable="w14 w15 w16se w16cid">
+<w:styles xmlns:mc="http://schemas.openxmlformats.org/markup-compatibility/2006" xmlns:r="http://schemas.openxmlformats.org/officeDocument/2006/relationships" xmlns:w="http://schemas.openxmlformats.org/wordprocessingml/2006/main" xmlns:w14="http://schemas.microsoft.com/office/word/2010/wordml" xmlns:w15="http://schemas.microsoft.com/office/word/2012/wordml" xmlns:w16se="http://schemas.microsoft.com/office/word/2015/wordml/symex" mc:Ignorable="w14 w15 w16se">
   <w:docDefaults>
     <w:rPrDefault>
       <w:rPr>
@@ -858,7 +893,7 @@
       </w:pPr>
     </w:pPrDefault>
   </w:docDefaults>
-  <w:latentStyles w:defLockedState="0" w:defUIPriority="99" w:defSemiHidden="0" w:defUnhideWhenUsed="0" w:defQFormat="0" w:count="375">
+  <w:latentStyles w:defLockedState="0" w:defUIPriority="99" w:defSemiHidden="0" w:defUnhideWhenUsed="0" w:defQFormat="0" w:count="371">
     <w:lsdException w:name="Normal" w:uiPriority="0" w:qFormat="1"/>
     <w:lsdException w:name="heading 1" w:uiPriority="9" w:qFormat="1"/>
     <w:lsdException w:name="heading 2" w:semiHidden="1" w:uiPriority="9" w:unhideWhenUsed="1" w:qFormat="1"/>
@@ -964,6 +999,7 @@
     <w:lsdException w:name="HTML Sample" w:semiHidden="1" w:unhideWhenUsed="1"/>
     <w:lsdException w:name="HTML Typewriter" w:semiHidden="1" w:unhideWhenUsed="1"/>
     <w:lsdException w:name="HTML Variable" w:semiHidden="1" w:unhideWhenUsed="1"/>
+    <w:lsdException w:name="Normal Table" w:semiHidden="1" w:unhideWhenUsed="1"/>
     <w:lsdException w:name="annotation subject" w:semiHidden="1" w:unhideWhenUsed="1"/>
     <w:lsdException w:name="No List" w:semiHidden="1" w:unhideWhenUsed="1"/>
     <w:lsdException w:name="Outline List 1" w:semiHidden="1" w:unhideWhenUsed="1"/>
@@ -1007,8 +1043,10 @@
     <w:lsdException w:name="Table Elegant" w:semiHidden="1" w:unhideWhenUsed="1"/>
     <w:lsdException w:name="Table Professional" w:semiHidden="1" w:unhideWhenUsed="1"/>
     <w:lsdException w:name="Table Subtle 1" w:semiHidden="1" w:unhideWhenUsed="1"/>
+    <w:lsdException w:name="Table Subtle 2" w:semiHidden="1" w:unhideWhenUsed="1"/>
     <w:lsdException w:name="Table Web 1" w:semiHidden="1" w:unhideWhenUsed="1"/>
     <w:lsdException w:name="Table Web 2" w:semiHidden="1" w:unhideWhenUsed="1"/>
+    <w:lsdException w:name="Table Web 3" w:semiHidden="1" w:unhideWhenUsed="1"/>
     <w:lsdException w:name="Balloon Text" w:semiHidden="1" w:unhideWhenUsed="1"/>
     <w:lsdException w:name="Table Grid" w:uiPriority="59"/>
     <w:lsdException w:name="Table Theme" w:semiHidden="1" w:unhideWhenUsed="1"/>
@@ -1227,10 +1265,6 @@
     <w:lsdException w:name="List Table 5 Dark Accent 6" w:uiPriority="50"/>
     <w:lsdException w:name="List Table 6 Colorful Accent 6" w:uiPriority="51"/>
     <w:lsdException w:name="List Table 7 Colorful Accent 6" w:uiPriority="52"/>
-    <w:lsdException w:name="Mention" w:semiHidden="1" w:unhideWhenUsed="1"/>
-    <w:lsdException w:name="Smart Hyperlink" w:semiHidden="1" w:unhideWhenUsed="1"/>
-    <w:lsdException w:name="Hashtag" w:semiHidden="1" w:unhideWhenUsed="1"/>
-    <w:lsdException w:name="Unresolved Mention" w:semiHidden="1" w:unhideWhenUsed="1"/>
   </w:latentStyles>
   <w:style w:type="paragraph" w:default="1" w:styleId="Normal">
     <w:name w:val="Normal"/>

</xml_diff>